<commit_message>
Add Internet programming lectures and labs
</commit_message>
<xml_diff>
--- a/XII class/DB - Module 3/07. Modeling Databases/Modeling-Databases-Exercise.docx
+++ b/XII class/DB - Module 3/07. Modeling Databases/Modeling-Databases-Exercise.docx
@@ -1,10 +1,10 @@
 
 <file path=word/document.xml><?xml version="1.0" encoding="utf-8"?>
-<w:document xmlns:wpc="http://schemas.microsoft.com/office/word/2010/wordprocessingCanvas" xmlns:cx="http://schemas.microsoft.com/office/drawing/2014/chartex" xmlns:cx1="http://schemas.microsoft.com/office/drawing/2015/9/8/chartex" xmlns:cx2="http://schemas.microsoft.com/office/drawing/2015/10/21/chartex" xmlns:cx3="http://schemas.microsoft.com/office/drawing/2016/5/9/chartex" xmlns:cx4="http://schemas.microsoft.com/office/drawing/2016/5/10/chartex" xmlns:cx5="http://schemas.microsoft.com/office/drawing/2016/5/11/chartex" xmlns:cx6="http://schemas.microsoft.com/office/drawing/2016/5/12/chartex" xmlns:cx7="http://schemas.microsoft.com/office/drawing/2016/5/13/chartex" xmlns:cx8="http://schemas.microsoft.com/office/drawing/2016/5/14/chartex" xmlns:mc="http://schemas.openxmlformats.org/markup-compatibility/2006" xmlns:aink="http://schemas.microsoft.com/office/drawing/2016/ink" xmlns:am3d="http://schemas.microsoft.com/office/drawing/2017/model3d" xmlns:o="urn:schemas-microsoft-com:office:office" xmlns:oel="http://schemas.microsoft.com/office/2019/extlst" xmlns:r="http://schemas.openxmlformats.org/officeDocument/2006/relationships" xmlns:m="http://schemas.openxmlformats.org/officeDocument/2006/math" xmlns:v="urn:schemas-microsoft-com:vml" xmlns:wp14="http://schemas.microsoft.com/office/word/2010/wordprocessingDrawing" xmlns:wp="http://schemas.openxmlformats.org/drawingml/2006/wordprocessingDrawing" xmlns:w10="urn:schemas-microsoft-com:office:word" xmlns:w="http://schemas.openxmlformats.org/wordprocessingml/2006/main" xmlns:w14="http://schemas.microsoft.com/office/word/2010/wordml" xmlns:w15="http://schemas.microsoft.com/office/word/2012/wordml" xmlns:w16cex="http://schemas.microsoft.com/office/word/2018/wordml/cex" xmlns:w16cid="http://schemas.microsoft.com/office/word/2016/wordml/cid" xmlns:w16="http://schemas.microsoft.com/office/word/2018/wordml" xmlns:w16du="http://schemas.microsoft.com/office/word/2023/wordml/word16du" xmlns:w16sdtdh="http://schemas.microsoft.com/office/word/2020/wordml/sdtdatahash" xmlns:w16se="http://schemas.microsoft.com/office/word/2015/wordml/symex" xmlns:wpg="http://schemas.microsoft.com/office/word/2010/wordprocessingGroup" xmlns:wpi="http://schemas.microsoft.com/office/word/2010/wordprocessingInk" xmlns:wne="http://schemas.microsoft.com/office/word/2006/wordml" xmlns:wps="http://schemas.microsoft.com/office/word/2010/wordprocessingShape" mc:Ignorable="w14 w15 w16se w16cid w16 w16cex w16sdtdh w16du wp14">
+<w:document xmlns:wpc="http://schemas.microsoft.com/office/word/2010/wordprocessingCanvas" xmlns:cx="http://schemas.microsoft.com/office/drawing/2014/chartex" xmlns:cx1="http://schemas.microsoft.com/office/drawing/2015/9/8/chartex" xmlns:cx2="http://schemas.microsoft.com/office/drawing/2015/10/21/chartex" xmlns:cx3="http://schemas.microsoft.com/office/drawing/2016/5/9/chartex" xmlns:cx4="http://schemas.microsoft.com/office/drawing/2016/5/10/chartex" xmlns:cx5="http://schemas.microsoft.com/office/drawing/2016/5/11/chartex" xmlns:cx6="http://schemas.microsoft.com/office/drawing/2016/5/12/chartex" xmlns:cx7="http://schemas.microsoft.com/office/drawing/2016/5/13/chartex" xmlns:cx8="http://schemas.microsoft.com/office/drawing/2016/5/14/chartex" xmlns:mc="http://schemas.openxmlformats.org/markup-compatibility/2006" xmlns:aink="http://schemas.microsoft.com/office/drawing/2016/ink" xmlns:am3d="http://schemas.microsoft.com/office/drawing/2017/model3d" xmlns:o="urn:schemas-microsoft-com:office:office" xmlns:oel="http://schemas.microsoft.com/office/2019/extlst" xmlns:r="http://schemas.openxmlformats.org/officeDocument/2006/relationships" xmlns:m="http://schemas.openxmlformats.org/officeDocument/2006/math" xmlns:v="urn:schemas-microsoft-com:vml" xmlns:wp14="http://schemas.microsoft.com/office/word/2010/wordprocessingDrawing" xmlns:wp="http://schemas.openxmlformats.org/drawingml/2006/wordprocessingDrawing" xmlns:w10="urn:schemas-microsoft-com:office:word" xmlns:w="http://schemas.openxmlformats.org/wordprocessingml/2006/main" xmlns:w14="http://schemas.microsoft.com/office/word/2010/wordml" xmlns:w15="http://schemas.microsoft.com/office/word/2012/wordml" xmlns:w16cex="http://schemas.microsoft.com/office/word/2018/wordml/cex" xmlns:w16cid="http://schemas.microsoft.com/office/word/2016/wordml/cid" xmlns:w16="http://schemas.microsoft.com/office/word/2018/wordml" xmlns:w16du="http://schemas.microsoft.com/office/word/2023/wordml/word16du" xmlns:w16sdtdh="http://schemas.microsoft.com/office/word/2020/wordml/sdtdatahash" xmlns:w16sdtfl="http://schemas.microsoft.com/office/word/2024/wordml/sdtformatlock" xmlns:w16se="http://schemas.microsoft.com/office/word/2015/wordml/symex" xmlns:wpg="http://schemas.microsoft.com/office/word/2010/wordprocessingGroup" xmlns:wpi="http://schemas.microsoft.com/office/word/2010/wordprocessingInk" xmlns:wne="http://schemas.microsoft.com/office/word/2006/wordml" xmlns:wps="http://schemas.microsoft.com/office/word/2010/wordprocessingShape" mc:Ignorable="w14 w15 w16se w16cid w16 w16cex w16sdtdh w16sdtfl w16du wp14">
   <w:body>
     <w:p>
       <w:pPr>
-        <w:pStyle w:val="1"/>
+        <w:pStyle w:val="Heading1"/>
         <w:jc w:val="center"/>
         <w:rPr>
           <w:noProof/>
@@ -39,7 +39,7 @@
     <w:p>
       <w:pPr>
         <w:rPr>
-          <w:rStyle w:val="a9"/>
+          <w:rStyle w:val="Hyperlink"/>
         </w:rPr>
       </w:pPr>
       <w:r>
@@ -74,15 +74,25 @@
         </w:rPr>
         <w:t xml:space="preserve">: </w:t>
       </w:r>
-      <w:hyperlink r:id="rId8" w:anchor="0" w:history="1">
-        <w:r>
-          <w:rPr>
-            <w:rStyle w:val="a9"/>
-            <w:lang w:val="bg-BG"/>
-          </w:rPr>
-          <w:t>https://judge.softuni.org/Contests/Practice/Index/4606#0</w:t>
-        </w:r>
-      </w:hyperlink>
+      <w:r>
+        <w:fldChar w:fldCharType="begin"/>
+      </w:r>
+      <w:r>
+        <w:instrText>HYPERLINK "https://judge.softuni.org/Contests/Practice/Index/4606" \l "0"</w:instrText>
+      </w:r>
+      <w:r>
+        <w:fldChar w:fldCharType="separate"/>
+      </w:r>
+      <w:r>
+        <w:rPr>
+          <w:rStyle w:val="Hyperlink"/>
+          <w:lang w:val="bg-BG"/>
+        </w:rPr>
+        <w:t>https://judge.softuni.org/Contests/Practice/Index/4606#0</w:t>
+      </w:r>
+      <w:r>
+        <w:fldChar w:fldCharType="end"/>
+      </w:r>
     </w:p>
     <w:p>
       <w:r>
@@ -90,7 +100,7 @@
           <w:noProof/>
         </w:rPr>
         <w:drawing>
-          <wp:inline distT="0" distB="0" distL="0" distR="0" wp14:anchorId="5BB4E65D" wp14:editId="456A63BA">
+          <wp:inline distT="0" distB="0" distL="0" distR="0" wp14:anchorId="5BB4E65D" wp14:editId="1D5FA43D">
             <wp:extent cx="1284605" cy="574675"/>
             <wp:effectExtent l="0" t="0" r="0" b="0"/>
             <wp:docPr id="38579746" name="Picture 1"/>
@@ -107,7 +117,7 @@
                     </pic:cNvPicPr>
                   </pic:nvPicPr>
                   <pic:blipFill>
-                    <a:blip r:embed="rId9" cstate="print">
+                    <a:blip r:embed="rId8" cstate="print">
                       <a:extLst>
                         <a:ext uri="{28A0092B-C50C-407E-A947-70E740481C1C}">
                           <a14:useLocalDpi xmlns:a14="http://schemas.microsoft.com/office/drawing/2010/main" val="0"/>
@@ -140,7 +150,7 @@
     </w:p>
     <w:p>
       <w:pPr>
-        <w:pStyle w:val="2"/>
+        <w:pStyle w:val="Heading2"/>
         <w:rPr>
           <w:lang w:val="en-US"/>
         </w:rPr>
@@ -399,7 +409,7 @@
     </w:p>
     <w:p>
       <w:pPr>
-        <w:pStyle w:val="3"/>
+        <w:pStyle w:val="Heading3"/>
         <w:numPr>
           <w:ilvl w:val="1"/>
           <w:numId w:val="11"/>
@@ -492,7 +502,7 @@
     </w:p>
     <w:p>
       <w:pPr>
-        <w:pStyle w:val="3"/>
+        <w:pStyle w:val="Heading3"/>
         <w:rPr>
           <w:noProof/>
           <w:lang w:val="bg-BG"/>
@@ -568,7 +578,7 @@
                     <pic:cNvPicPr/>
                   </pic:nvPicPr>
                   <pic:blipFill>
-                    <a:blip r:embed="rId10"/>
+                    <a:blip r:embed="rId9"/>
                     <a:stretch>
                       <a:fillRect/>
                     </a:stretch>
@@ -752,7 +762,7 @@
                     <pic:cNvPicPr/>
                   </pic:nvPicPr>
                   <pic:blipFill>
-                    <a:blip r:embed="rId11"/>
+                    <a:blip r:embed="rId10"/>
                     <a:stretch>
                       <a:fillRect/>
                     </a:stretch>
@@ -782,7 +792,7 @@
     </w:p>
     <w:p>
       <w:pPr>
-        <w:pStyle w:val="3"/>
+        <w:pStyle w:val="Heading3"/>
         <w:numPr>
           <w:ilvl w:val="1"/>
           <w:numId w:val="11"/>
@@ -1114,7 +1124,7 @@
     </w:p>
     <w:p>
       <w:pPr>
-        <w:pStyle w:val="3"/>
+        <w:pStyle w:val="Heading3"/>
         <w:rPr>
           <w:noProof/>
           <w:lang w:val="bg-BG"/>
@@ -1403,7 +1413,7 @@
                     <pic:cNvPicPr/>
                   </pic:nvPicPr>
                   <pic:blipFill>
-                    <a:blip r:embed="rId12"/>
+                    <a:blip r:embed="rId11"/>
                     <a:stretch>
                       <a:fillRect/>
                     </a:stretch>
@@ -1533,7 +1543,7 @@
                     <pic:cNvPicPr/>
                   </pic:nvPicPr>
                   <pic:blipFill>
-                    <a:blip r:embed="rId13"/>
+                    <a:blip r:embed="rId12"/>
                     <a:stretch>
                       <a:fillRect/>
                     </a:stretch>
@@ -1612,7 +1622,7 @@
                     <pic:cNvPicPr/>
                   </pic:nvPicPr>
                   <pic:blipFill>
-                    <a:blip r:embed="rId14"/>
+                    <a:blip r:embed="rId13"/>
                     <a:stretch>
                       <a:fillRect/>
                     </a:stretch>
@@ -1826,7 +1836,7 @@
                     <pic:cNvPicPr/>
                   </pic:nvPicPr>
                   <pic:blipFill>
-                    <a:blip r:embed="rId15"/>
+                    <a:blip r:embed="rId14"/>
                     <a:stretch>
                       <a:fillRect/>
                     </a:stretch>
@@ -1856,7 +1866,7 @@
     </w:p>
     <w:p>
       <w:pPr>
-        <w:pStyle w:val="3"/>
+        <w:pStyle w:val="Heading3"/>
         <w:numPr>
           <w:ilvl w:val="1"/>
           <w:numId w:val="11"/>
@@ -2111,7 +2121,7 @@
     </w:p>
     <w:p>
       <w:pPr>
-        <w:pStyle w:val="3"/>
+        <w:pStyle w:val="Heading3"/>
         <w:rPr>
           <w:noProof/>
           <w:lang w:val="bg-BG"/>
@@ -2151,6 +2161,7 @@
         </w:rPr>
         <w:t xml:space="preserve"> с името </w:t>
       </w:r>
+      <w:proofErr w:type="spellStart"/>
       <w:r>
         <w:rPr>
           <w:rFonts w:ascii="Consolas" w:hAnsi="Consolas"/>
@@ -2167,6 +2178,7 @@
         </w:rPr>
         <w:t>d</w:t>
       </w:r>
+      <w:proofErr w:type="spellEnd"/>
       <w:r>
         <w:rPr>
           <w:lang w:val="bg-BG"/>
@@ -2236,7 +2248,7 @@
                     <pic:cNvPicPr/>
                   </pic:nvPicPr>
                   <pic:blipFill>
-                    <a:blip r:embed="rId16"/>
+                    <a:blip r:embed="rId15"/>
                     <a:stretch>
                       <a:fillRect/>
                     </a:stretch>
@@ -2344,7 +2356,7 @@
                     <pic:cNvPicPr/>
                   </pic:nvPicPr>
                   <pic:blipFill>
-                    <a:blip r:embed="rId17"/>
+                    <a:blip r:embed="rId16"/>
                     <a:stretch>
                       <a:fillRect/>
                     </a:stretch>
@@ -2446,7 +2458,7 @@
                     <pic:cNvPicPr/>
                   </pic:nvPicPr>
                   <pic:blipFill>
-                    <a:blip r:embed="rId18"/>
+                    <a:blip r:embed="rId17"/>
                     <a:stretch>
                       <a:fillRect/>
                     </a:stretch>
@@ -2476,7 +2488,7 @@
     </w:p>
     <w:p>
       <w:pPr>
-        <w:pStyle w:val="3"/>
+        <w:pStyle w:val="Heading3"/>
         <w:numPr>
           <w:ilvl w:val="1"/>
           <w:numId w:val="11"/>
@@ -2550,7 +2562,7 @@
     </w:p>
     <w:tbl>
       <w:tblPr>
-        <w:tblStyle w:val="af"/>
+        <w:tblStyle w:val="TableGrid"/>
         <w:tblW w:w="10080" w:type="dxa"/>
         <w:tblInd w:w="-5" w:type="dxa"/>
         <w:tblLayout w:type="fixed"/>
@@ -3265,7 +3277,7 @@
     </w:p>
     <w:p>
       <w:pPr>
-        <w:pStyle w:val="3"/>
+        <w:pStyle w:val="Heading3"/>
         <w:rPr>
           <w:lang w:val="bg-BG"/>
         </w:rPr>
@@ -3438,7 +3450,7 @@
     </w:p>
     <w:p>
       <w:pPr>
-        <w:pStyle w:val="ac"/>
+        <w:pStyle w:val="ListParagraph"/>
         <w:jc w:val="center"/>
       </w:pPr>
       <w:r>
@@ -3462,7 +3474,7 @@
                     <pic:cNvPicPr/>
                   </pic:nvPicPr>
                   <pic:blipFill>
-                    <a:blip r:embed="rId19"/>
+                    <a:blip r:embed="rId18"/>
                     <a:stretch>
                       <a:fillRect/>
                     </a:stretch>
@@ -3555,7 +3567,7 @@
                     <pic:cNvPicPr/>
                   </pic:nvPicPr>
                   <pic:blipFill>
-                    <a:blip r:embed="rId20"/>
+                    <a:blip r:embed="rId19"/>
                     <a:stretch>
                       <a:fillRect/>
                     </a:stretch>
@@ -3652,7 +3664,7 @@
                     <pic:cNvPicPr/>
                   </pic:nvPicPr>
                   <pic:blipFill>
-                    <a:blip r:embed="rId21"/>
+                    <a:blip r:embed="rId20"/>
                     <a:stretch>
                       <a:fillRect/>
                     </a:stretch>
@@ -3682,7 +3694,7 @@
     </w:p>
     <w:p>
       <w:pPr>
-        <w:pStyle w:val="3"/>
+        <w:pStyle w:val="Heading3"/>
         <w:numPr>
           <w:ilvl w:val="1"/>
           <w:numId w:val="11"/>
@@ -3772,7 +3784,7 @@
     </w:p>
     <w:p>
       <w:pPr>
-        <w:pStyle w:val="ac"/>
+        <w:pStyle w:val="ListParagraph"/>
         <w:numPr>
           <w:ilvl w:val="0"/>
           <w:numId w:val="45"/>
@@ -3884,7 +3896,7 @@
     </w:p>
     <w:p>
       <w:pPr>
-        <w:pStyle w:val="ac"/>
+        <w:pStyle w:val="ListParagraph"/>
         <w:numPr>
           <w:ilvl w:val="0"/>
           <w:numId w:val="45"/>
@@ -4004,7 +4016,7 @@
     </w:p>
     <w:p>
       <w:pPr>
-        <w:pStyle w:val="ac"/>
+        <w:pStyle w:val="ListParagraph"/>
         <w:numPr>
           <w:ilvl w:val="0"/>
           <w:numId w:val="45"/>
@@ -4157,7 +4169,7 @@
     </w:p>
     <w:p>
       <w:pPr>
-        <w:pStyle w:val="ac"/>
+        <w:pStyle w:val="ListParagraph"/>
         <w:numPr>
           <w:ilvl w:val="0"/>
           <w:numId w:val="45"/>
@@ -4225,7 +4237,7 @@
     </w:p>
     <w:p>
       <w:pPr>
-        <w:pStyle w:val="ac"/>
+        <w:pStyle w:val="ListParagraph"/>
         <w:numPr>
           <w:ilvl w:val="0"/>
           <w:numId w:val="45"/>
@@ -4248,7 +4260,7 @@
     </w:p>
     <w:p>
       <w:pPr>
-        <w:pStyle w:val="ac"/>
+        <w:pStyle w:val="ListParagraph"/>
         <w:numPr>
           <w:ilvl w:val="0"/>
           <w:numId w:val="45"/>
@@ -4426,7 +4438,7 @@
     </w:p>
     <w:p>
       <w:pPr>
-        <w:pStyle w:val="3"/>
+        <w:pStyle w:val="Heading3"/>
         <w:rPr>
           <w:lang w:val="bg-BG"/>
         </w:rPr>
@@ -4561,7 +4573,7 @@
                     <pic:cNvPicPr/>
                   </pic:nvPicPr>
                   <pic:blipFill>
-                    <a:blip r:embed="rId22"/>
+                    <a:blip r:embed="rId21"/>
                     <a:stretch>
                       <a:fillRect/>
                     </a:stretch>
@@ -4660,7 +4672,7 @@
     </w:p>
     <w:p>
       <w:pPr>
-        <w:pStyle w:val="3"/>
+        <w:pStyle w:val="Heading3"/>
         <w:numPr>
           <w:ilvl w:val="1"/>
           <w:numId w:val="11"/>
@@ -4839,7 +4851,7 @@
     </w:p>
     <w:p>
       <w:pPr>
-        <w:pStyle w:val="3"/>
+        <w:pStyle w:val="Heading3"/>
         <w:rPr>
           <w:lang w:val="bg-BG"/>
         </w:rPr>
@@ -4920,7 +4932,7 @@
                     <pic:cNvPicPr/>
                   </pic:nvPicPr>
                   <pic:blipFill>
-                    <a:blip r:embed="rId23"/>
+                    <a:blip r:embed="rId22"/>
                     <a:stretch>
                       <a:fillRect/>
                     </a:stretch>
@@ -4999,7 +5011,7 @@
                     <pic:cNvPicPr/>
                   </pic:nvPicPr>
                   <pic:blipFill>
-                    <a:blip r:embed="rId24"/>
+                    <a:blip r:embed="rId23"/>
                     <a:stretch>
                       <a:fillRect/>
                     </a:stretch>
@@ -5029,7 +5041,7 @@
     </w:p>
     <w:p>
       <w:pPr>
-        <w:pStyle w:val="3"/>
+        <w:pStyle w:val="Heading3"/>
         <w:numPr>
           <w:ilvl w:val="1"/>
           <w:numId w:val="11"/>
@@ -5171,7 +5183,7 @@
     </w:p>
     <w:p>
       <w:pPr>
-        <w:pStyle w:val="3"/>
+        <w:pStyle w:val="Heading3"/>
         <w:rPr>
           <w:lang w:val="bg-BG"/>
         </w:rPr>
@@ -5310,7 +5322,7 @@
                     <pic:cNvPicPr/>
                   </pic:nvPicPr>
                   <pic:blipFill>
-                    <a:blip r:embed="rId25"/>
+                    <a:blip r:embed="rId24"/>
                     <a:stretch>
                       <a:fillRect/>
                     </a:stretch>
@@ -5340,7 +5352,7 @@
     </w:p>
     <w:p>
       <w:pPr>
-        <w:pStyle w:val="3"/>
+        <w:pStyle w:val="Heading3"/>
         <w:numPr>
           <w:ilvl w:val="1"/>
           <w:numId w:val="11"/>
@@ -5548,7 +5560,7 @@
     </w:p>
     <w:p>
       <w:pPr>
-        <w:pStyle w:val="3"/>
+        <w:pStyle w:val="Heading3"/>
         <w:rPr>
           <w:lang w:val="bg-BG"/>
         </w:rPr>
@@ -5719,7 +5731,7 @@
                     <pic:cNvPicPr/>
                   </pic:nvPicPr>
                   <pic:blipFill>
-                    <a:blip r:embed="rId26"/>
+                    <a:blip r:embed="rId25"/>
                     <a:stretch>
                       <a:fillRect/>
                     </a:stretch>
@@ -5749,7 +5761,7 @@
     </w:p>
     <w:p>
       <w:pPr>
-        <w:pStyle w:val="3"/>
+        <w:pStyle w:val="Heading3"/>
         <w:numPr>
           <w:ilvl w:val="1"/>
           <w:numId w:val="11"/>
@@ -5966,7 +5978,7 @@
     </w:p>
     <w:p>
       <w:pPr>
-        <w:pStyle w:val="3"/>
+        <w:pStyle w:val="Heading3"/>
         <w:rPr>
           <w:lang w:val="bg-BG"/>
         </w:rPr>
@@ -6196,7 +6208,7 @@
     </w:p>
     <w:p>
       <w:pPr>
-        <w:pStyle w:val="3"/>
+        <w:pStyle w:val="Heading3"/>
         <w:numPr>
           <w:ilvl w:val="1"/>
           <w:numId w:val="11"/>
@@ -6355,7 +6367,7 @@
     </w:p>
     <w:p>
       <w:pPr>
-        <w:pStyle w:val="3"/>
+        <w:pStyle w:val="Heading3"/>
         <w:numPr>
           <w:ilvl w:val="1"/>
           <w:numId w:val="11"/>
@@ -6638,7 +6650,7 @@
     </w:p>
     <w:p>
       <w:pPr>
-        <w:pStyle w:val="2"/>
+        <w:pStyle w:val="Heading2"/>
       </w:pPr>
       <w:r>
         <w:t>База</w:t>
@@ -6715,7 +6727,7 @@
     </w:p>
     <w:p>
       <w:pPr>
-        <w:pStyle w:val="ac"/>
+        <w:pStyle w:val="ListParagraph"/>
         <w:numPr>
           <w:ilvl w:val="0"/>
           <w:numId w:val="46"/>
@@ -6743,7 +6755,7 @@
     </w:p>
     <w:p>
       <w:pPr>
-        <w:pStyle w:val="ac"/>
+        <w:pStyle w:val="ListParagraph"/>
         <w:numPr>
           <w:ilvl w:val="0"/>
           <w:numId w:val="46"/>
@@ -6771,7 +6783,7 @@
     </w:p>
     <w:p>
       <w:pPr>
-        <w:pStyle w:val="ac"/>
+        <w:pStyle w:val="ListParagraph"/>
         <w:numPr>
           <w:ilvl w:val="0"/>
           <w:numId w:val="46"/>
@@ -6799,7 +6811,7 @@
     </w:p>
     <w:p>
       <w:pPr>
-        <w:pStyle w:val="ac"/>
+        <w:pStyle w:val="ListParagraph"/>
         <w:numPr>
           <w:ilvl w:val="0"/>
           <w:numId w:val="46"/>
@@ -7090,7 +7102,7 @@
     </w:p>
     <w:p>
       <w:pPr>
-        <w:pStyle w:val="3"/>
+        <w:pStyle w:val="Heading3"/>
         <w:numPr>
           <w:ilvl w:val="1"/>
           <w:numId w:val="11"/>
@@ -7357,8 +7369,8 @@
       </w:pPr>
     </w:p>
     <w:sectPr>
-      <w:headerReference w:type="default" r:id="rId27"/>
-      <w:footerReference w:type="default" r:id="rId28"/>
+      <w:headerReference w:type="default" r:id="rId26"/>
+      <w:footerReference w:type="default" r:id="rId27"/>
       <w:pgSz w:w="11909" w:h="16834" w:code="9"/>
       <w:pgMar w:top="567" w:right="737" w:bottom="680" w:left="737" w:header="567" w:footer="510" w:gutter="0"/>
       <w:cols w:space="720"/>
@@ -7369,7 +7381,7 @@
 </file>
 
 <file path=word/endnotes.xml><?xml version="1.0" encoding="utf-8"?>
-<w:endnotes xmlns:wpc="http://schemas.microsoft.com/office/word/2010/wordprocessingCanvas" xmlns:cx="http://schemas.microsoft.com/office/drawing/2014/chartex" xmlns:cx1="http://schemas.microsoft.com/office/drawing/2015/9/8/chartex" xmlns:cx2="http://schemas.microsoft.com/office/drawing/2015/10/21/chartex" xmlns:cx3="http://schemas.microsoft.com/office/drawing/2016/5/9/chartex" xmlns:cx4="http://schemas.microsoft.com/office/drawing/2016/5/10/chartex" xmlns:cx5="http://schemas.microsoft.com/office/drawing/2016/5/11/chartex" xmlns:cx6="http://schemas.microsoft.com/office/drawing/2016/5/12/chartex" xmlns:cx7="http://schemas.microsoft.com/office/drawing/2016/5/13/chartex" xmlns:cx8="http://schemas.microsoft.com/office/drawing/2016/5/14/chartex" xmlns:mc="http://schemas.openxmlformats.org/markup-compatibility/2006" xmlns:aink="http://schemas.microsoft.com/office/drawing/2016/ink" xmlns:am3d="http://schemas.microsoft.com/office/drawing/2017/model3d" xmlns:o="urn:schemas-microsoft-com:office:office" xmlns:oel="http://schemas.microsoft.com/office/2019/extlst" xmlns:r="http://schemas.openxmlformats.org/officeDocument/2006/relationships" xmlns:m="http://schemas.openxmlformats.org/officeDocument/2006/math" xmlns:v="urn:schemas-microsoft-com:vml" xmlns:wp14="http://schemas.microsoft.com/office/word/2010/wordprocessingDrawing" xmlns:wp="http://schemas.openxmlformats.org/drawingml/2006/wordprocessingDrawing" xmlns:w10="urn:schemas-microsoft-com:office:word" xmlns:w="http://schemas.openxmlformats.org/wordprocessingml/2006/main" xmlns:w14="http://schemas.microsoft.com/office/word/2010/wordml" xmlns:w15="http://schemas.microsoft.com/office/word/2012/wordml" xmlns:w16cex="http://schemas.microsoft.com/office/word/2018/wordml/cex" xmlns:w16cid="http://schemas.microsoft.com/office/word/2016/wordml/cid" xmlns:w16="http://schemas.microsoft.com/office/word/2018/wordml" xmlns:w16du="http://schemas.microsoft.com/office/word/2023/wordml/word16du" xmlns:w16sdtdh="http://schemas.microsoft.com/office/word/2020/wordml/sdtdatahash" xmlns:w16se="http://schemas.microsoft.com/office/word/2015/wordml/symex" xmlns:wpg="http://schemas.microsoft.com/office/word/2010/wordprocessingGroup" xmlns:wpi="http://schemas.microsoft.com/office/word/2010/wordprocessingInk" xmlns:wne="http://schemas.microsoft.com/office/word/2006/wordml" xmlns:wps="http://schemas.microsoft.com/office/word/2010/wordprocessingShape" mc:Ignorable="w14 w15 w16se w16cid w16 w16cex w16sdtdh w16du wp14">
+<w:endnotes xmlns:wpc="http://schemas.microsoft.com/office/word/2010/wordprocessingCanvas" xmlns:cx="http://schemas.microsoft.com/office/drawing/2014/chartex" xmlns:cx1="http://schemas.microsoft.com/office/drawing/2015/9/8/chartex" xmlns:cx2="http://schemas.microsoft.com/office/drawing/2015/10/21/chartex" xmlns:cx3="http://schemas.microsoft.com/office/drawing/2016/5/9/chartex" xmlns:cx4="http://schemas.microsoft.com/office/drawing/2016/5/10/chartex" xmlns:cx5="http://schemas.microsoft.com/office/drawing/2016/5/11/chartex" xmlns:cx6="http://schemas.microsoft.com/office/drawing/2016/5/12/chartex" xmlns:cx7="http://schemas.microsoft.com/office/drawing/2016/5/13/chartex" xmlns:cx8="http://schemas.microsoft.com/office/drawing/2016/5/14/chartex" xmlns:mc="http://schemas.openxmlformats.org/markup-compatibility/2006" xmlns:aink="http://schemas.microsoft.com/office/drawing/2016/ink" xmlns:am3d="http://schemas.microsoft.com/office/drawing/2017/model3d" xmlns:o="urn:schemas-microsoft-com:office:office" xmlns:oel="http://schemas.microsoft.com/office/2019/extlst" xmlns:r="http://schemas.openxmlformats.org/officeDocument/2006/relationships" xmlns:m="http://schemas.openxmlformats.org/officeDocument/2006/math" xmlns:v="urn:schemas-microsoft-com:vml" xmlns:wp14="http://schemas.microsoft.com/office/word/2010/wordprocessingDrawing" xmlns:wp="http://schemas.openxmlformats.org/drawingml/2006/wordprocessingDrawing" xmlns:w10="urn:schemas-microsoft-com:office:word" xmlns:w="http://schemas.openxmlformats.org/wordprocessingml/2006/main" xmlns:w14="http://schemas.microsoft.com/office/word/2010/wordml" xmlns:w15="http://schemas.microsoft.com/office/word/2012/wordml" xmlns:w16cex="http://schemas.microsoft.com/office/word/2018/wordml/cex" xmlns:w16cid="http://schemas.microsoft.com/office/word/2016/wordml/cid" xmlns:w16="http://schemas.microsoft.com/office/word/2018/wordml" xmlns:w16du="http://schemas.microsoft.com/office/word/2023/wordml/word16du" xmlns:w16sdtdh="http://schemas.microsoft.com/office/word/2020/wordml/sdtdatahash" xmlns:w16sdtfl="http://schemas.microsoft.com/office/word/2024/wordml/sdtformatlock" xmlns:w16se="http://schemas.microsoft.com/office/word/2015/wordml/symex" xmlns:wpg="http://schemas.microsoft.com/office/word/2010/wordprocessingGroup" xmlns:wpi="http://schemas.microsoft.com/office/word/2010/wordprocessingInk" xmlns:wne="http://schemas.microsoft.com/office/word/2006/wordml" xmlns:wps="http://schemas.microsoft.com/office/word/2010/wordprocessingShape" mc:Ignorable="w14 w15 w16se w16cid w16 w16cex w16sdtdh w16sdtfl w16du wp14">
   <w:endnote w:type="separator" w:id="-1">
     <w:p>
       <w:pPr>
@@ -7394,10 +7406,10 @@
 </file>
 
 <file path=word/footer1.xml><?xml version="1.0" encoding="utf-8"?>
-<w:ftr xmlns:wpc="http://schemas.microsoft.com/office/word/2010/wordprocessingCanvas" xmlns:cx="http://schemas.microsoft.com/office/drawing/2014/chartex" xmlns:cx1="http://schemas.microsoft.com/office/drawing/2015/9/8/chartex" xmlns:cx2="http://schemas.microsoft.com/office/drawing/2015/10/21/chartex" xmlns:cx3="http://schemas.microsoft.com/office/drawing/2016/5/9/chartex" xmlns:cx4="http://schemas.microsoft.com/office/drawing/2016/5/10/chartex" xmlns:cx5="http://schemas.microsoft.com/office/drawing/2016/5/11/chartex" xmlns:cx6="http://schemas.microsoft.com/office/drawing/2016/5/12/chartex" xmlns:cx7="http://schemas.microsoft.com/office/drawing/2016/5/13/chartex" xmlns:cx8="http://schemas.microsoft.com/office/drawing/2016/5/14/chartex" xmlns:mc="http://schemas.openxmlformats.org/markup-compatibility/2006" xmlns:aink="http://schemas.microsoft.com/office/drawing/2016/ink" xmlns:am3d="http://schemas.microsoft.com/office/drawing/2017/model3d" xmlns:o="urn:schemas-microsoft-com:office:office" xmlns:oel="http://schemas.microsoft.com/office/2019/extlst" xmlns:r="http://schemas.openxmlformats.org/officeDocument/2006/relationships" xmlns:m="http://schemas.openxmlformats.org/officeDocument/2006/math" xmlns:v="urn:schemas-microsoft-com:vml" xmlns:wp14="http://schemas.microsoft.com/office/word/2010/wordprocessingDrawing" xmlns:wp="http://schemas.openxmlformats.org/drawingml/2006/wordprocessingDrawing" xmlns:w10="urn:schemas-microsoft-com:office:word" xmlns:w="http://schemas.openxmlformats.org/wordprocessingml/2006/main" xmlns:w14="http://schemas.microsoft.com/office/word/2010/wordml" xmlns:w15="http://schemas.microsoft.com/office/word/2012/wordml" xmlns:w16cex="http://schemas.microsoft.com/office/word/2018/wordml/cex" xmlns:w16cid="http://schemas.microsoft.com/office/word/2016/wordml/cid" xmlns:w16="http://schemas.microsoft.com/office/word/2018/wordml" xmlns:w16du="http://schemas.microsoft.com/office/word/2023/wordml/word16du" xmlns:w16sdtdh="http://schemas.microsoft.com/office/word/2020/wordml/sdtdatahash" xmlns:w16se="http://schemas.microsoft.com/office/word/2015/wordml/symex" xmlns:wpg="http://schemas.microsoft.com/office/word/2010/wordprocessingGroup" xmlns:wpi="http://schemas.microsoft.com/office/word/2010/wordprocessingInk" xmlns:wne="http://schemas.microsoft.com/office/word/2006/wordml" xmlns:wps="http://schemas.microsoft.com/office/word/2010/wordprocessingShape" mc:Ignorable="w14 w15 w16se w16cid w16 w16cex w16sdtdh w16du wp14">
+<w:ftr xmlns:wpc="http://schemas.microsoft.com/office/word/2010/wordprocessingCanvas" xmlns:cx="http://schemas.microsoft.com/office/drawing/2014/chartex" xmlns:cx1="http://schemas.microsoft.com/office/drawing/2015/9/8/chartex" xmlns:cx2="http://schemas.microsoft.com/office/drawing/2015/10/21/chartex" xmlns:cx3="http://schemas.microsoft.com/office/drawing/2016/5/9/chartex" xmlns:cx4="http://schemas.microsoft.com/office/drawing/2016/5/10/chartex" xmlns:cx5="http://schemas.microsoft.com/office/drawing/2016/5/11/chartex" xmlns:cx6="http://schemas.microsoft.com/office/drawing/2016/5/12/chartex" xmlns:cx7="http://schemas.microsoft.com/office/drawing/2016/5/13/chartex" xmlns:cx8="http://schemas.microsoft.com/office/drawing/2016/5/14/chartex" xmlns:mc="http://schemas.openxmlformats.org/markup-compatibility/2006" xmlns:aink="http://schemas.microsoft.com/office/drawing/2016/ink" xmlns:am3d="http://schemas.microsoft.com/office/drawing/2017/model3d" xmlns:o="urn:schemas-microsoft-com:office:office" xmlns:oel="http://schemas.microsoft.com/office/2019/extlst" xmlns:r="http://schemas.openxmlformats.org/officeDocument/2006/relationships" xmlns:m="http://schemas.openxmlformats.org/officeDocument/2006/math" xmlns:v="urn:schemas-microsoft-com:vml" xmlns:wp14="http://schemas.microsoft.com/office/word/2010/wordprocessingDrawing" xmlns:wp="http://schemas.openxmlformats.org/drawingml/2006/wordprocessingDrawing" xmlns:w10="urn:schemas-microsoft-com:office:word" xmlns:w="http://schemas.openxmlformats.org/wordprocessingml/2006/main" xmlns:w14="http://schemas.microsoft.com/office/word/2010/wordml" xmlns:w15="http://schemas.microsoft.com/office/word/2012/wordml" xmlns:w16cex="http://schemas.microsoft.com/office/word/2018/wordml/cex" xmlns:w16cid="http://schemas.microsoft.com/office/word/2016/wordml/cid" xmlns:w16="http://schemas.microsoft.com/office/word/2018/wordml" xmlns:w16du="http://schemas.microsoft.com/office/word/2023/wordml/word16du" xmlns:w16sdtdh="http://schemas.microsoft.com/office/word/2020/wordml/sdtdatahash" xmlns:w16sdtfl="http://schemas.microsoft.com/office/word/2024/wordml/sdtformatlock" xmlns:w16se="http://schemas.microsoft.com/office/word/2015/wordml/symex" xmlns:wpg="http://schemas.microsoft.com/office/word/2010/wordprocessingGroup" xmlns:wpi="http://schemas.microsoft.com/office/word/2010/wordprocessingInk" xmlns:wne="http://schemas.microsoft.com/office/word/2006/wordml" xmlns:wps="http://schemas.microsoft.com/office/word/2010/wordprocessingShape" mc:Ignorable="w14 w15 w16se w16cid w16 w16cex w16sdtdh w16sdtfl w16du wp14">
   <w:p>
     <w:pPr>
-      <w:pStyle w:val="a5"/>
+      <w:pStyle w:val="Footer"/>
       <w:rPr>
         <w:lang w:val="bg-BG"/>
       </w:rPr>
@@ -7614,7 +7626,7 @@
                           <w:hyperlink r:id="rId1" w:history="1">
                             <w:r>
                               <w:rPr>
-                                <w:rStyle w:val="a9"/>
+                                <w:rStyle w:val="Hyperlink"/>
                                 <w:noProof/>
                                 <w:color w:val="95B3D7" w:themeColor="accent1" w:themeTint="99"/>
                                 <w:sz w:val="17"/>
@@ -7624,7 +7636,7 @@
                             </w:r>
                             <w:r>
                               <w:rPr>
-                                <w:rStyle w:val="a9"/>
+                                <w:rStyle w:val="Hyperlink"/>
                                 <w:noProof/>
                                 <w:color w:val="95B3D7" w:themeColor="accent1" w:themeTint="99"/>
                                 <w:sz w:val="17"/>
@@ -7635,7 +7647,7 @@
                             </w:r>
                             <w:r>
                               <w:rPr>
-                                <w:rStyle w:val="a9"/>
+                                <w:rStyle w:val="Hyperlink"/>
                                 <w:noProof/>
                                 <w:color w:val="95B3D7" w:themeColor="accent1" w:themeTint="99"/>
                                 <w:sz w:val="17"/>
@@ -7645,7 +7657,7 @@
                             </w:r>
                             <w:r>
                               <w:rPr>
-                                <w:rStyle w:val="a9"/>
+                                <w:rStyle w:val="Hyperlink"/>
                                 <w:noProof/>
                                 <w:color w:val="95B3D7" w:themeColor="accent1" w:themeTint="99"/>
                                 <w:sz w:val="17"/>
@@ -7656,7 +7668,7 @@
                             </w:r>
                             <w:r>
                               <w:rPr>
-                                <w:rStyle w:val="a9"/>
+                                <w:rStyle w:val="Hyperlink"/>
                                 <w:noProof/>
                                 <w:color w:val="95B3D7" w:themeColor="accent1" w:themeTint="99"/>
                                 <w:sz w:val="17"/>
@@ -7666,7 +7678,7 @@
                             </w:r>
                             <w:r>
                               <w:rPr>
-                                <w:rStyle w:val="a9"/>
+                                <w:rStyle w:val="Hyperlink"/>
                                 <w:noProof/>
                                 <w:color w:val="95B3D7" w:themeColor="accent1" w:themeTint="99"/>
                                 <w:sz w:val="17"/>
@@ -7677,7 +7689,7 @@
                             </w:r>
                             <w:r>
                               <w:rPr>
-                                <w:rStyle w:val="a9"/>
+                                <w:rStyle w:val="Hyperlink"/>
                                 <w:noProof/>
                                 <w:color w:val="95B3D7" w:themeColor="accent1" w:themeTint="99"/>
                                 <w:sz w:val="17"/>
@@ -7687,7 +7699,7 @@
                             </w:r>
                             <w:r>
                               <w:rPr>
-                                <w:rStyle w:val="a9"/>
+                                <w:rStyle w:val="Hyperlink"/>
                                 <w:noProof/>
                                 <w:color w:val="95B3D7" w:themeColor="accent1" w:themeTint="99"/>
                                 <w:sz w:val="17"/>
@@ -7698,7 +7710,7 @@
                             </w:r>
                             <w:r>
                               <w:rPr>
-                                <w:rStyle w:val="a9"/>
+                                <w:rStyle w:val="Hyperlink"/>
                                 <w:noProof/>
                                 <w:color w:val="95B3D7" w:themeColor="accent1" w:themeTint="99"/>
                                 <w:sz w:val="17"/>
@@ -7708,7 +7720,7 @@
                             </w:r>
                             <w:r>
                               <w:rPr>
-                                <w:rStyle w:val="a9"/>
+                                <w:rStyle w:val="Hyperlink"/>
                                 <w:noProof/>
                                 <w:color w:val="95B3D7" w:themeColor="accent1" w:themeTint="99"/>
                                 <w:sz w:val="17"/>
@@ -7719,7 +7731,7 @@
                             </w:r>
                             <w:r>
                               <w:rPr>
-                                <w:rStyle w:val="a9"/>
+                                <w:rStyle w:val="Hyperlink"/>
                                 <w:noProof/>
                                 <w:color w:val="95B3D7" w:themeColor="accent1" w:themeTint="99"/>
                                 <w:sz w:val="17"/>
@@ -8191,7 +8203,7 @@
   </w:p>
   <w:p>
     <w:pPr>
-      <w:pStyle w:val="a5"/>
+      <w:pStyle w:val="Footer"/>
     </w:pPr>
     <w:r>
       <w:rPr>
@@ -8554,7 +8566,7 @@
 </file>
 
 <file path=word/footnotes.xml><?xml version="1.0" encoding="utf-8"?>
-<w:footnotes xmlns:wpc="http://schemas.microsoft.com/office/word/2010/wordprocessingCanvas" xmlns:cx="http://schemas.microsoft.com/office/drawing/2014/chartex" xmlns:cx1="http://schemas.microsoft.com/office/drawing/2015/9/8/chartex" xmlns:cx2="http://schemas.microsoft.com/office/drawing/2015/10/21/chartex" xmlns:cx3="http://schemas.microsoft.com/office/drawing/2016/5/9/chartex" xmlns:cx4="http://schemas.microsoft.com/office/drawing/2016/5/10/chartex" xmlns:cx5="http://schemas.microsoft.com/office/drawing/2016/5/11/chartex" xmlns:cx6="http://schemas.microsoft.com/office/drawing/2016/5/12/chartex" xmlns:cx7="http://schemas.microsoft.com/office/drawing/2016/5/13/chartex" xmlns:cx8="http://schemas.microsoft.com/office/drawing/2016/5/14/chartex" xmlns:mc="http://schemas.openxmlformats.org/markup-compatibility/2006" xmlns:aink="http://schemas.microsoft.com/office/drawing/2016/ink" xmlns:am3d="http://schemas.microsoft.com/office/drawing/2017/model3d" xmlns:o="urn:schemas-microsoft-com:office:office" xmlns:oel="http://schemas.microsoft.com/office/2019/extlst" xmlns:r="http://schemas.openxmlformats.org/officeDocument/2006/relationships" xmlns:m="http://schemas.openxmlformats.org/officeDocument/2006/math" xmlns:v="urn:schemas-microsoft-com:vml" xmlns:wp14="http://schemas.microsoft.com/office/word/2010/wordprocessingDrawing" xmlns:wp="http://schemas.openxmlformats.org/drawingml/2006/wordprocessingDrawing" xmlns:w10="urn:schemas-microsoft-com:office:word" xmlns:w="http://schemas.openxmlformats.org/wordprocessingml/2006/main" xmlns:w14="http://schemas.microsoft.com/office/word/2010/wordml" xmlns:w15="http://schemas.microsoft.com/office/word/2012/wordml" xmlns:w16cex="http://schemas.microsoft.com/office/word/2018/wordml/cex" xmlns:w16cid="http://schemas.microsoft.com/office/word/2016/wordml/cid" xmlns:w16="http://schemas.microsoft.com/office/word/2018/wordml" xmlns:w16du="http://schemas.microsoft.com/office/word/2023/wordml/word16du" xmlns:w16sdtdh="http://schemas.microsoft.com/office/word/2020/wordml/sdtdatahash" xmlns:w16se="http://schemas.microsoft.com/office/word/2015/wordml/symex" xmlns:wpg="http://schemas.microsoft.com/office/word/2010/wordprocessingGroup" xmlns:wpi="http://schemas.microsoft.com/office/word/2010/wordprocessingInk" xmlns:wne="http://schemas.microsoft.com/office/word/2006/wordml" xmlns:wps="http://schemas.microsoft.com/office/word/2010/wordprocessingShape" mc:Ignorable="w14 w15 w16se w16cid w16 w16cex w16sdtdh w16du wp14">
+<w:footnotes xmlns:wpc="http://schemas.microsoft.com/office/word/2010/wordprocessingCanvas" xmlns:cx="http://schemas.microsoft.com/office/drawing/2014/chartex" xmlns:cx1="http://schemas.microsoft.com/office/drawing/2015/9/8/chartex" xmlns:cx2="http://schemas.microsoft.com/office/drawing/2015/10/21/chartex" xmlns:cx3="http://schemas.microsoft.com/office/drawing/2016/5/9/chartex" xmlns:cx4="http://schemas.microsoft.com/office/drawing/2016/5/10/chartex" xmlns:cx5="http://schemas.microsoft.com/office/drawing/2016/5/11/chartex" xmlns:cx6="http://schemas.microsoft.com/office/drawing/2016/5/12/chartex" xmlns:cx7="http://schemas.microsoft.com/office/drawing/2016/5/13/chartex" xmlns:cx8="http://schemas.microsoft.com/office/drawing/2016/5/14/chartex" xmlns:mc="http://schemas.openxmlformats.org/markup-compatibility/2006" xmlns:aink="http://schemas.microsoft.com/office/drawing/2016/ink" xmlns:am3d="http://schemas.microsoft.com/office/drawing/2017/model3d" xmlns:o="urn:schemas-microsoft-com:office:office" xmlns:oel="http://schemas.microsoft.com/office/2019/extlst" xmlns:r="http://schemas.openxmlformats.org/officeDocument/2006/relationships" xmlns:m="http://schemas.openxmlformats.org/officeDocument/2006/math" xmlns:v="urn:schemas-microsoft-com:vml" xmlns:wp14="http://schemas.microsoft.com/office/word/2010/wordprocessingDrawing" xmlns:wp="http://schemas.openxmlformats.org/drawingml/2006/wordprocessingDrawing" xmlns:w10="urn:schemas-microsoft-com:office:word" xmlns:w="http://schemas.openxmlformats.org/wordprocessingml/2006/main" xmlns:w14="http://schemas.microsoft.com/office/word/2010/wordml" xmlns:w15="http://schemas.microsoft.com/office/word/2012/wordml" xmlns:w16cex="http://schemas.microsoft.com/office/word/2018/wordml/cex" xmlns:w16cid="http://schemas.microsoft.com/office/word/2016/wordml/cid" xmlns:w16="http://schemas.microsoft.com/office/word/2018/wordml" xmlns:w16du="http://schemas.microsoft.com/office/word/2023/wordml/word16du" xmlns:w16sdtdh="http://schemas.microsoft.com/office/word/2020/wordml/sdtdatahash" xmlns:w16sdtfl="http://schemas.microsoft.com/office/word/2024/wordml/sdtformatlock" xmlns:w16se="http://schemas.microsoft.com/office/word/2015/wordml/symex" xmlns:wpg="http://schemas.microsoft.com/office/word/2010/wordprocessingGroup" xmlns:wpi="http://schemas.microsoft.com/office/word/2010/wordprocessingInk" xmlns:wne="http://schemas.microsoft.com/office/word/2006/wordml" xmlns:wps="http://schemas.microsoft.com/office/word/2010/wordprocessingShape" mc:Ignorable="w14 w15 w16se w16cid w16 w16cex w16sdtdh w16sdtfl w16du wp14">
   <w:footnote w:type="separator" w:id="-1">
     <w:p>
       <w:pPr>
@@ -8579,10 +8591,10 @@
 </file>
 
 <file path=word/header1.xml><?xml version="1.0" encoding="utf-8"?>
-<w:hdr xmlns:wpc="http://schemas.microsoft.com/office/word/2010/wordprocessingCanvas" xmlns:cx="http://schemas.microsoft.com/office/drawing/2014/chartex" xmlns:cx1="http://schemas.microsoft.com/office/drawing/2015/9/8/chartex" xmlns:cx2="http://schemas.microsoft.com/office/drawing/2015/10/21/chartex" xmlns:cx3="http://schemas.microsoft.com/office/drawing/2016/5/9/chartex" xmlns:cx4="http://schemas.microsoft.com/office/drawing/2016/5/10/chartex" xmlns:cx5="http://schemas.microsoft.com/office/drawing/2016/5/11/chartex" xmlns:cx6="http://schemas.microsoft.com/office/drawing/2016/5/12/chartex" xmlns:cx7="http://schemas.microsoft.com/office/drawing/2016/5/13/chartex" xmlns:cx8="http://schemas.microsoft.com/office/drawing/2016/5/14/chartex" xmlns:mc="http://schemas.openxmlformats.org/markup-compatibility/2006" xmlns:aink="http://schemas.microsoft.com/office/drawing/2016/ink" xmlns:am3d="http://schemas.microsoft.com/office/drawing/2017/model3d" xmlns:o="urn:schemas-microsoft-com:office:office" xmlns:oel="http://schemas.microsoft.com/office/2019/extlst" xmlns:r="http://schemas.openxmlformats.org/officeDocument/2006/relationships" xmlns:m="http://schemas.openxmlformats.org/officeDocument/2006/math" xmlns:v="urn:schemas-microsoft-com:vml" xmlns:wp14="http://schemas.microsoft.com/office/word/2010/wordprocessingDrawing" xmlns:wp="http://schemas.openxmlformats.org/drawingml/2006/wordprocessingDrawing" xmlns:w10="urn:schemas-microsoft-com:office:word" xmlns:w="http://schemas.openxmlformats.org/wordprocessingml/2006/main" xmlns:w14="http://schemas.microsoft.com/office/word/2010/wordml" xmlns:w15="http://schemas.microsoft.com/office/word/2012/wordml" xmlns:w16cex="http://schemas.microsoft.com/office/word/2018/wordml/cex" xmlns:w16cid="http://schemas.microsoft.com/office/word/2016/wordml/cid" xmlns:w16="http://schemas.microsoft.com/office/word/2018/wordml" xmlns:w16du="http://schemas.microsoft.com/office/word/2023/wordml/word16du" xmlns:w16sdtdh="http://schemas.microsoft.com/office/word/2020/wordml/sdtdatahash" xmlns:w16se="http://schemas.microsoft.com/office/word/2015/wordml/symex" xmlns:wpg="http://schemas.microsoft.com/office/word/2010/wordprocessingGroup" xmlns:wpi="http://schemas.microsoft.com/office/word/2010/wordprocessingInk" xmlns:wne="http://schemas.microsoft.com/office/word/2006/wordml" xmlns:wps="http://schemas.microsoft.com/office/word/2010/wordprocessingShape" mc:Ignorable="w14 w15 w16se w16cid w16 w16cex w16sdtdh w16du wp14">
+<w:hdr xmlns:wpc="http://schemas.microsoft.com/office/word/2010/wordprocessingCanvas" xmlns:cx="http://schemas.microsoft.com/office/drawing/2014/chartex" xmlns:cx1="http://schemas.microsoft.com/office/drawing/2015/9/8/chartex" xmlns:cx2="http://schemas.microsoft.com/office/drawing/2015/10/21/chartex" xmlns:cx3="http://schemas.microsoft.com/office/drawing/2016/5/9/chartex" xmlns:cx4="http://schemas.microsoft.com/office/drawing/2016/5/10/chartex" xmlns:cx5="http://schemas.microsoft.com/office/drawing/2016/5/11/chartex" xmlns:cx6="http://schemas.microsoft.com/office/drawing/2016/5/12/chartex" xmlns:cx7="http://schemas.microsoft.com/office/drawing/2016/5/13/chartex" xmlns:cx8="http://schemas.microsoft.com/office/drawing/2016/5/14/chartex" xmlns:mc="http://schemas.openxmlformats.org/markup-compatibility/2006" xmlns:aink="http://schemas.microsoft.com/office/drawing/2016/ink" xmlns:am3d="http://schemas.microsoft.com/office/drawing/2017/model3d" xmlns:o="urn:schemas-microsoft-com:office:office" xmlns:oel="http://schemas.microsoft.com/office/2019/extlst" xmlns:r="http://schemas.openxmlformats.org/officeDocument/2006/relationships" xmlns:m="http://schemas.openxmlformats.org/officeDocument/2006/math" xmlns:v="urn:schemas-microsoft-com:vml" xmlns:wp14="http://schemas.microsoft.com/office/word/2010/wordprocessingDrawing" xmlns:wp="http://schemas.openxmlformats.org/drawingml/2006/wordprocessingDrawing" xmlns:w10="urn:schemas-microsoft-com:office:word" xmlns:w="http://schemas.openxmlformats.org/wordprocessingml/2006/main" xmlns:w14="http://schemas.microsoft.com/office/word/2010/wordml" xmlns:w15="http://schemas.microsoft.com/office/word/2012/wordml" xmlns:w16cex="http://schemas.microsoft.com/office/word/2018/wordml/cex" xmlns:w16cid="http://schemas.microsoft.com/office/word/2016/wordml/cid" xmlns:w16="http://schemas.microsoft.com/office/word/2018/wordml" xmlns:w16du="http://schemas.microsoft.com/office/word/2023/wordml/word16du" xmlns:w16sdtdh="http://schemas.microsoft.com/office/word/2020/wordml/sdtdatahash" xmlns:w16sdtfl="http://schemas.microsoft.com/office/word/2024/wordml/sdtformatlock" xmlns:w16se="http://schemas.microsoft.com/office/word/2015/wordml/symex" xmlns:wpg="http://schemas.microsoft.com/office/word/2010/wordprocessingGroup" xmlns:wpi="http://schemas.microsoft.com/office/word/2010/wordprocessingInk" xmlns:wne="http://schemas.microsoft.com/office/word/2006/wordml" xmlns:wps="http://schemas.microsoft.com/office/word/2010/wordprocessingShape" mc:Ignorable="w14 w15 w16se w16cid w16 w16cex w16sdtdh w16sdtfl w16du wp14">
   <w:p>
     <w:pPr>
-      <w:pStyle w:val="a3"/>
+      <w:pStyle w:val="Header"/>
       <w:ind w:hanging="1134"/>
     </w:pPr>
   </w:p>
@@ -8590,7 +8602,7 @@
 </file>
 
 <file path=word/numbering.xml><?xml version="1.0" encoding="utf-8"?>
-<w:numbering xmlns:wpc="http://schemas.microsoft.com/office/word/2010/wordprocessingCanvas" xmlns:cx="http://schemas.microsoft.com/office/drawing/2014/chartex" xmlns:cx1="http://schemas.microsoft.com/office/drawing/2015/9/8/chartex" xmlns:cx2="http://schemas.microsoft.com/office/drawing/2015/10/21/chartex" xmlns:cx3="http://schemas.microsoft.com/office/drawing/2016/5/9/chartex" xmlns:cx4="http://schemas.microsoft.com/office/drawing/2016/5/10/chartex" xmlns:cx5="http://schemas.microsoft.com/office/drawing/2016/5/11/chartex" xmlns:cx6="http://schemas.microsoft.com/office/drawing/2016/5/12/chartex" xmlns:cx7="http://schemas.microsoft.com/office/drawing/2016/5/13/chartex" xmlns:cx8="http://schemas.microsoft.com/office/drawing/2016/5/14/chartex" xmlns:mc="http://schemas.openxmlformats.org/markup-compatibility/2006" xmlns:aink="http://schemas.microsoft.com/office/drawing/2016/ink" xmlns:am3d="http://schemas.microsoft.com/office/drawing/2017/model3d" xmlns:o="urn:schemas-microsoft-com:office:office" xmlns:oel="http://schemas.microsoft.com/office/2019/extlst" xmlns:r="http://schemas.openxmlformats.org/officeDocument/2006/relationships" xmlns:m="http://schemas.openxmlformats.org/officeDocument/2006/math" xmlns:v="urn:schemas-microsoft-com:vml" xmlns:wp14="http://schemas.microsoft.com/office/word/2010/wordprocessingDrawing" xmlns:wp="http://schemas.openxmlformats.org/drawingml/2006/wordprocessingDrawing" xmlns:w10="urn:schemas-microsoft-com:office:word" xmlns:w="http://schemas.openxmlformats.org/wordprocessingml/2006/main" xmlns:w14="http://schemas.microsoft.com/office/word/2010/wordml" xmlns:w15="http://schemas.microsoft.com/office/word/2012/wordml" xmlns:w16cex="http://schemas.microsoft.com/office/word/2018/wordml/cex" xmlns:w16cid="http://schemas.microsoft.com/office/word/2016/wordml/cid" xmlns:w16="http://schemas.microsoft.com/office/word/2018/wordml" xmlns:w16du="http://schemas.microsoft.com/office/word/2023/wordml/word16du" xmlns:w16sdtdh="http://schemas.microsoft.com/office/word/2020/wordml/sdtdatahash" xmlns:w16se="http://schemas.microsoft.com/office/word/2015/wordml/symex" xmlns:wpg="http://schemas.microsoft.com/office/word/2010/wordprocessingGroup" xmlns:wpi="http://schemas.microsoft.com/office/word/2010/wordprocessingInk" xmlns:wne="http://schemas.microsoft.com/office/word/2006/wordml" xmlns:wps="http://schemas.microsoft.com/office/word/2010/wordprocessingShape" mc:Ignorable="w14 w15 w16se w16cid w16 w16cex w16sdtdh w16du wp14">
+<w:numbering xmlns:wpc="http://schemas.microsoft.com/office/word/2010/wordprocessingCanvas" xmlns:cx="http://schemas.microsoft.com/office/drawing/2014/chartex" xmlns:cx1="http://schemas.microsoft.com/office/drawing/2015/9/8/chartex" xmlns:cx2="http://schemas.microsoft.com/office/drawing/2015/10/21/chartex" xmlns:cx3="http://schemas.microsoft.com/office/drawing/2016/5/9/chartex" xmlns:cx4="http://schemas.microsoft.com/office/drawing/2016/5/10/chartex" xmlns:cx5="http://schemas.microsoft.com/office/drawing/2016/5/11/chartex" xmlns:cx6="http://schemas.microsoft.com/office/drawing/2016/5/12/chartex" xmlns:cx7="http://schemas.microsoft.com/office/drawing/2016/5/13/chartex" xmlns:cx8="http://schemas.microsoft.com/office/drawing/2016/5/14/chartex" xmlns:mc="http://schemas.openxmlformats.org/markup-compatibility/2006" xmlns:aink="http://schemas.microsoft.com/office/drawing/2016/ink" xmlns:am3d="http://schemas.microsoft.com/office/drawing/2017/model3d" xmlns:o="urn:schemas-microsoft-com:office:office" xmlns:oel="http://schemas.microsoft.com/office/2019/extlst" xmlns:r="http://schemas.openxmlformats.org/officeDocument/2006/relationships" xmlns:m="http://schemas.openxmlformats.org/officeDocument/2006/math" xmlns:v="urn:schemas-microsoft-com:vml" xmlns:wp14="http://schemas.microsoft.com/office/word/2010/wordprocessingDrawing" xmlns:wp="http://schemas.openxmlformats.org/drawingml/2006/wordprocessingDrawing" xmlns:w10="urn:schemas-microsoft-com:office:word" xmlns:w="http://schemas.openxmlformats.org/wordprocessingml/2006/main" xmlns:w14="http://schemas.microsoft.com/office/word/2010/wordml" xmlns:w15="http://schemas.microsoft.com/office/word/2012/wordml" xmlns:w16cex="http://schemas.microsoft.com/office/word/2018/wordml/cex" xmlns:w16cid="http://schemas.microsoft.com/office/word/2016/wordml/cid" xmlns:w16="http://schemas.microsoft.com/office/word/2018/wordml" xmlns:w16du="http://schemas.microsoft.com/office/word/2023/wordml/word16du" xmlns:w16sdtdh="http://schemas.microsoft.com/office/word/2020/wordml/sdtdatahash" xmlns:w16sdtfl="http://schemas.microsoft.com/office/word/2024/wordml/sdtformatlock" xmlns:w16se="http://schemas.microsoft.com/office/word/2015/wordml/symex" xmlns:wpg="http://schemas.microsoft.com/office/word/2010/wordprocessingGroup" xmlns:wpi="http://schemas.microsoft.com/office/word/2010/wordprocessingInk" xmlns:wne="http://schemas.microsoft.com/office/word/2006/wordml" xmlns:wps="http://schemas.microsoft.com/office/word/2010/wordprocessingShape" mc:Ignorable="w14 w15 w16se w16cid w16 w16cex w16sdtdh w16sdtfl w16du wp14">
   <w:abstractNum w:abstractNumId="0" w15:restartNumberingAfterBreak="0">
     <w:nsid w:val="04E60920"/>
     <w:multiLevelType w:val="hybridMultilevel"/>
@@ -9029,7 +9041,7 @@
     <w:lvl w:ilvl="0">
       <w:start w:val="1"/>
       <w:numFmt w:val="decimal"/>
-      <w:pStyle w:val="2"/>
+      <w:pStyle w:val="Heading2"/>
       <w:lvlText w:val="%1."/>
       <w:lvlJc w:val="left"/>
       <w:pPr>
@@ -13676,7 +13688,7 @@
 </file>
 
 <file path=word/styles.xml><?xml version="1.0" encoding="utf-8"?>
-<w:styles xmlns:mc="http://schemas.openxmlformats.org/markup-compatibility/2006" xmlns:r="http://schemas.openxmlformats.org/officeDocument/2006/relationships" xmlns:w="http://schemas.openxmlformats.org/wordprocessingml/2006/main" xmlns:w14="http://schemas.microsoft.com/office/word/2010/wordml" xmlns:w15="http://schemas.microsoft.com/office/word/2012/wordml" xmlns:w16cex="http://schemas.microsoft.com/office/word/2018/wordml/cex" xmlns:w16cid="http://schemas.microsoft.com/office/word/2016/wordml/cid" xmlns:w16="http://schemas.microsoft.com/office/word/2018/wordml" xmlns:w16du="http://schemas.microsoft.com/office/word/2023/wordml/word16du" xmlns:w16sdtdh="http://schemas.microsoft.com/office/word/2020/wordml/sdtdatahash" xmlns:w16se="http://schemas.microsoft.com/office/word/2015/wordml/symex" mc:Ignorable="w14 w15 w16se w16cid w16 w16cex w16sdtdh w16du">
+<w:styles xmlns:mc="http://schemas.openxmlformats.org/markup-compatibility/2006" xmlns:r="http://schemas.openxmlformats.org/officeDocument/2006/relationships" xmlns:w="http://schemas.openxmlformats.org/wordprocessingml/2006/main" xmlns:w14="http://schemas.microsoft.com/office/word/2010/wordml" xmlns:w15="http://schemas.microsoft.com/office/word/2012/wordml" xmlns:w16cex="http://schemas.microsoft.com/office/word/2018/wordml/cex" xmlns:w16cid="http://schemas.microsoft.com/office/word/2016/wordml/cid" xmlns:w16="http://schemas.microsoft.com/office/word/2018/wordml" xmlns:w16du="http://schemas.microsoft.com/office/word/2023/wordml/word16du" xmlns:w16sdtdh="http://schemas.microsoft.com/office/word/2020/wordml/sdtdatahash" xmlns:w16sdtfl="http://schemas.microsoft.com/office/word/2024/wordml/sdtformatlock" xmlns:w16se="http://schemas.microsoft.com/office/word/2015/wordml/symex" mc:Ignorable="w14 w15 w16se w16cid w16 w16cex w16sdtdh w16sdtfl w16du">
   <w:docDefaults>
     <w:rPrDefault>
       <w:rPr>
@@ -14070,7 +14082,7 @@
     <w:lsdException w:name="Unresolved Mention" w:semiHidden="1" w:unhideWhenUsed="1"/>
     <w:lsdException w:name="Smart Link" w:semiHidden="1" w:unhideWhenUsed="1"/>
   </w:latentStyles>
-  <w:style w:type="paragraph" w:default="1" w:styleId="a">
+  <w:style w:type="paragraph" w:default="1" w:styleId="Normal">
     <w:name w:val="Normal"/>
     <w:qFormat/>
     <w:rsid w:val="00B27342"/>
@@ -14078,11 +14090,11 @@
       <w:spacing w:before="80" w:after="120"/>
     </w:pPr>
   </w:style>
-  <w:style w:type="paragraph" w:styleId="1">
+  <w:style w:type="paragraph" w:styleId="Heading1">
     <w:name w:val="heading 1"/>
-    <w:basedOn w:val="a"/>
-    <w:next w:val="a"/>
-    <w:link w:val="10"/>
+    <w:basedOn w:val="Normal"/>
+    <w:next w:val="Normal"/>
+    <w:link w:val="Heading1Char"/>
     <w:uiPriority w:val="9"/>
     <w:qFormat/>
     <w:rsid w:val="00FA2C69"/>
@@ -14100,11 +14112,11 @@
       <w:szCs w:val="32"/>
     </w:rPr>
   </w:style>
-  <w:style w:type="paragraph" w:styleId="2">
+  <w:style w:type="paragraph" w:styleId="Heading2">
     <w:name w:val="heading 2"/>
-    <w:basedOn w:val="a"/>
-    <w:next w:val="a"/>
-    <w:link w:val="20"/>
+    <w:basedOn w:val="Normal"/>
+    <w:next w:val="Normal"/>
+    <w:link w:val="Heading2Char"/>
     <w:uiPriority w:val="9"/>
     <w:qFormat/>
     <w:rsid w:val="001C5C9E"/>
@@ -14127,11 +14139,11 @@
       <w:lang w:val="bg-BG"/>
     </w:rPr>
   </w:style>
-  <w:style w:type="paragraph" w:styleId="3">
+  <w:style w:type="paragraph" w:styleId="Heading3">
     <w:name w:val="heading 3"/>
-    <w:basedOn w:val="a"/>
-    <w:next w:val="a"/>
-    <w:link w:val="30"/>
+    <w:basedOn w:val="Normal"/>
+    <w:next w:val="Normal"/>
+    <w:link w:val="Heading3Char"/>
     <w:uiPriority w:val="9"/>
     <w:unhideWhenUsed/>
     <w:qFormat/>
@@ -14150,11 +14162,11 @@
       <w:szCs w:val="32"/>
     </w:rPr>
   </w:style>
-  <w:style w:type="paragraph" w:styleId="4">
+  <w:style w:type="paragraph" w:styleId="Heading4">
     <w:name w:val="heading 4"/>
-    <w:basedOn w:val="a"/>
-    <w:next w:val="a"/>
-    <w:link w:val="40"/>
+    <w:basedOn w:val="Normal"/>
+    <w:next w:val="Normal"/>
+    <w:link w:val="Heading4Char"/>
     <w:uiPriority w:val="9"/>
     <w:unhideWhenUsed/>
     <w:qFormat/>
@@ -14173,11 +14185,11 @@
       <w:sz w:val="28"/>
     </w:rPr>
   </w:style>
-  <w:style w:type="paragraph" w:styleId="5">
+  <w:style w:type="paragraph" w:styleId="Heading5">
     <w:name w:val="heading 5"/>
-    <w:basedOn w:val="a"/>
-    <w:next w:val="a"/>
-    <w:link w:val="50"/>
+    <w:basedOn w:val="Normal"/>
+    <w:next w:val="Normal"/>
+    <w:link w:val="Heading5Char"/>
     <w:uiPriority w:val="9"/>
     <w:semiHidden/>
     <w:unhideWhenUsed/>
@@ -14195,13 +14207,13 @@
       <w:color w:val="B2500E"/>
     </w:rPr>
   </w:style>
-  <w:style w:type="character" w:default="1" w:styleId="a0">
+  <w:style w:type="character" w:default="1" w:styleId="DefaultParagraphFont">
     <w:name w:val="Default Paragraph Font"/>
     <w:uiPriority w:val="1"/>
     <w:semiHidden/>
     <w:unhideWhenUsed/>
   </w:style>
-  <w:style w:type="table" w:default="1" w:styleId="a1">
+  <w:style w:type="table" w:default="1" w:styleId="TableNormal">
     <w:name w:val="Normal Table"/>
     <w:uiPriority w:val="99"/>
     <w:semiHidden/>
@@ -14216,16 +14228,16 @@
       </w:tblCellMar>
     </w:tblPr>
   </w:style>
-  <w:style w:type="numbering" w:default="1" w:styleId="a2">
+  <w:style w:type="numbering" w:default="1" w:styleId="NoList">
     <w:name w:val="No List"/>
     <w:uiPriority w:val="99"/>
     <w:semiHidden/>
     <w:unhideWhenUsed/>
   </w:style>
-  <w:style w:type="paragraph" w:styleId="a3">
+  <w:style w:type="paragraph" w:styleId="Header">
     <w:name w:val="header"/>
-    <w:basedOn w:val="a"/>
-    <w:link w:val="a4"/>
+    <w:basedOn w:val="Normal"/>
+    <w:link w:val="HeaderChar"/>
     <w:uiPriority w:val="99"/>
     <w:unhideWhenUsed/>
     <w:rsid w:val="008068A2"/>
@@ -14237,17 +14249,17 @@
       <w:spacing w:after="0" w:line="240" w:lineRule="auto"/>
     </w:pPr>
   </w:style>
-  <w:style w:type="character" w:customStyle="1" w:styleId="a4">
-    <w:name w:val="Горен колонтитул Знак"/>
-    <w:basedOn w:val="a0"/>
-    <w:link w:val="a3"/>
+  <w:style w:type="character" w:customStyle="1" w:styleId="HeaderChar">
+    <w:name w:val="Header Char"/>
+    <w:basedOn w:val="DefaultParagraphFont"/>
+    <w:link w:val="Header"/>
     <w:uiPriority w:val="99"/>
     <w:rsid w:val="008068A2"/>
   </w:style>
-  <w:style w:type="paragraph" w:styleId="a5">
+  <w:style w:type="paragraph" w:styleId="Footer">
     <w:name w:val="footer"/>
-    <w:basedOn w:val="a"/>
-    <w:link w:val="a6"/>
+    <w:basedOn w:val="Normal"/>
+    <w:link w:val="FooterChar"/>
     <w:uiPriority w:val="99"/>
     <w:unhideWhenUsed/>
     <w:rsid w:val="008068A2"/>
@@ -14259,17 +14271,17 @@
       <w:spacing w:after="0" w:line="240" w:lineRule="auto"/>
     </w:pPr>
   </w:style>
-  <w:style w:type="character" w:customStyle="1" w:styleId="a6">
-    <w:name w:val="Долен колонтитул Знак"/>
-    <w:basedOn w:val="a0"/>
-    <w:link w:val="a5"/>
+  <w:style w:type="character" w:customStyle="1" w:styleId="FooterChar">
+    <w:name w:val="Footer Char"/>
+    <w:basedOn w:val="DefaultParagraphFont"/>
+    <w:link w:val="Footer"/>
     <w:uiPriority w:val="99"/>
     <w:rsid w:val="008068A2"/>
   </w:style>
-  <w:style w:type="paragraph" w:styleId="a7">
+  <w:style w:type="paragraph" w:styleId="BalloonText">
     <w:name w:val="Balloon Text"/>
-    <w:basedOn w:val="a"/>
-    <w:link w:val="a8"/>
+    <w:basedOn w:val="Normal"/>
+    <w:link w:val="BalloonTextChar"/>
     <w:uiPriority w:val="99"/>
     <w:semiHidden/>
     <w:unhideWhenUsed/>
@@ -14283,10 +14295,10 @@
       <w:szCs w:val="16"/>
     </w:rPr>
   </w:style>
-  <w:style w:type="character" w:customStyle="1" w:styleId="a8">
-    <w:name w:val="Изнесен текст Знак"/>
-    <w:basedOn w:val="a0"/>
-    <w:link w:val="a7"/>
+  <w:style w:type="character" w:customStyle="1" w:styleId="BalloonTextChar">
+    <w:name w:val="Balloon Text Char"/>
+    <w:basedOn w:val="DefaultParagraphFont"/>
+    <w:link w:val="BalloonText"/>
     <w:uiPriority w:val="99"/>
     <w:semiHidden/>
     <w:rsid w:val="00564D7B"/>
@@ -14296,9 +14308,9 @@
       <w:szCs w:val="16"/>
     </w:rPr>
   </w:style>
-  <w:style w:type="character" w:styleId="a9">
+  <w:style w:type="character" w:styleId="Hyperlink">
     <w:name w:val="Hyperlink"/>
-    <w:basedOn w:val="a0"/>
+    <w:basedOn w:val="DefaultParagraphFont"/>
     <w:uiPriority w:val="99"/>
     <w:unhideWhenUsed/>
     <w:rsid w:val="0079324A"/>
@@ -14307,10 +14319,10 @@
       <w:u w:val="single"/>
     </w:rPr>
   </w:style>
-  <w:style w:type="character" w:customStyle="1" w:styleId="10">
-    <w:name w:val="Заглавие 1 Знак"/>
-    <w:basedOn w:val="a0"/>
-    <w:link w:val="1"/>
+  <w:style w:type="character" w:customStyle="1" w:styleId="Heading1Char">
+    <w:name w:val="Heading 1 Char"/>
+    <w:basedOn w:val="DefaultParagraphFont"/>
+    <w:link w:val="Heading1"/>
     <w:uiPriority w:val="9"/>
     <w:qFormat/>
     <w:rsid w:val="00FA2C69"/>
@@ -14322,10 +14334,10 @@
       <w:szCs w:val="32"/>
     </w:rPr>
   </w:style>
-  <w:style w:type="character" w:customStyle="1" w:styleId="20">
-    <w:name w:val="Заглавие 2 Знак"/>
-    <w:basedOn w:val="a0"/>
-    <w:link w:val="2"/>
+  <w:style w:type="character" w:customStyle="1" w:styleId="Heading2Char">
+    <w:name w:val="Heading 2 Char"/>
+    <w:basedOn w:val="DefaultParagraphFont"/>
+    <w:link w:val="Heading2"/>
     <w:uiPriority w:val="9"/>
     <w:qFormat/>
     <w:rsid w:val="001C5C9E"/>
@@ -14339,9 +14351,9 @@
       <w:lang w:val="bg-BG"/>
     </w:rPr>
   </w:style>
-  <w:style w:type="paragraph" w:styleId="aa">
+  <w:style w:type="paragraph" w:styleId="NormalWeb">
     <w:name w:val="Normal (Web)"/>
-    <w:basedOn w:val="a"/>
+    <w:basedOn w:val="Normal"/>
     <w:uiPriority w:val="99"/>
     <w:semiHidden/>
     <w:unhideWhenUsed/>
@@ -14355,9 +14367,9 @@
       <w:szCs w:val="24"/>
     </w:rPr>
   </w:style>
-  <w:style w:type="character" w:styleId="ab">
+  <w:style w:type="character" w:styleId="Strong">
     <w:name w:val="Strong"/>
-    <w:basedOn w:val="a0"/>
+    <w:basedOn w:val="DefaultParagraphFont"/>
     <w:uiPriority w:val="22"/>
     <w:qFormat/>
     <w:rsid w:val="00524789"/>
@@ -14366,10 +14378,10 @@
       <w:bCs/>
     </w:rPr>
   </w:style>
-  <w:style w:type="character" w:customStyle="1" w:styleId="30">
-    <w:name w:val="Заглавие 3 Знак"/>
-    <w:basedOn w:val="a0"/>
-    <w:link w:val="3"/>
+  <w:style w:type="character" w:customStyle="1" w:styleId="Heading3Char">
+    <w:name w:val="Heading 3 Char"/>
+    <w:basedOn w:val="DefaultParagraphFont"/>
+    <w:link w:val="Heading3"/>
     <w:uiPriority w:val="9"/>
     <w:rsid w:val="008C5930"/>
     <w:rPr>
@@ -14380,10 +14392,10 @@
       <w:szCs w:val="32"/>
     </w:rPr>
   </w:style>
-  <w:style w:type="character" w:customStyle="1" w:styleId="40">
-    <w:name w:val="Заглавие 4 Знак"/>
-    <w:basedOn w:val="a0"/>
-    <w:link w:val="4"/>
+  <w:style w:type="character" w:customStyle="1" w:styleId="Heading4Char">
+    <w:name w:val="Heading 4 Char"/>
+    <w:basedOn w:val="DefaultParagraphFont"/>
+    <w:link w:val="Heading4"/>
     <w:uiPriority w:val="9"/>
     <w:rsid w:val="008C5930"/>
     <w:rPr>
@@ -14394,10 +14406,10 @@
       <w:sz w:val="28"/>
     </w:rPr>
   </w:style>
-  <w:style w:type="paragraph" w:styleId="ac">
+  <w:style w:type="paragraph" w:styleId="ListParagraph">
     <w:name w:val="List Paragraph"/>
-    <w:basedOn w:val="a"/>
-    <w:link w:val="ad"/>
+    <w:basedOn w:val="Normal"/>
+    <w:link w:val="ListParagraphChar"/>
     <w:uiPriority w:val="34"/>
     <w:qFormat/>
     <w:rsid w:val="008617B5"/>
@@ -14406,9 +14418,9 @@
       <w:contextualSpacing/>
     </w:pPr>
   </w:style>
-  <w:style w:type="character" w:styleId="ae">
+  <w:style w:type="character" w:styleId="FollowedHyperlink">
     <w:name w:val="FollowedHyperlink"/>
-    <w:basedOn w:val="a0"/>
+    <w:basedOn w:val="DefaultParagraphFont"/>
     <w:uiPriority w:val="99"/>
     <w:semiHidden/>
     <w:unhideWhenUsed/>
@@ -14418,10 +14430,10 @@
       <w:u w:val="single"/>
     </w:rPr>
   </w:style>
-  <w:style w:type="character" w:customStyle="1" w:styleId="50">
-    <w:name w:val="Заглавие 5 Знак"/>
-    <w:basedOn w:val="a0"/>
-    <w:link w:val="5"/>
+  <w:style w:type="character" w:customStyle="1" w:styleId="Heading5Char">
+    <w:name w:val="Heading 5 Char"/>
+    <w:basedOn w:val="DefaultParagraphFont"/>
+    <w:link w:val="Heading5"/>
     <w:uiPriority w:val="9"/>
     <w:semiHidden/>
     <w:rsid w:val="008C5930"/>
@@ -14433,7 +14445,7 @@
   </w:style>
   <w:style w:type="paragraph" w:customStyle="1" w:styleId="Code">
     <w:name w:val="Code"/>
-    <w:basedOn w:val="a"/>
+    <w:basedOn w:val="Normal"/>
     <w:link w:val="CodeChar"/>
     <w:qFormat/>
     <w:rsid w:val="008063E1"/>
@@ -14445,7 +14457,7 @@
   </w:style>
   <w:style w:type="character" w:customStyle="1" w:styleId="CodeChar">
     <w:name w:val="Code Char"/>
-    <w:basedOn w:val="a0"/>
+    <w:basedOn w:val="DefaultParagraphFont"/>
     <w:link w:val="Code"/>
     <w:qFormat/>
     <w:rsid w:val="008063E1"/>
@@ -14455,9 +14467,9 @@
       <w:noProof/>
     </w:rPr>
   </w:style>
-  <w:style w:type="table" w:styleId="af">
+  <w:style w:type="table" w:styleId="TableGrid">
     <w:name w:val="Table Grid"/>
-    <w:basedOn w:val="a1"/>
+    <w:basedOn w:val="TableNormal"/>
     <w:uiPriority w:val="59"/>
     <w:rsid w:val="00763912"/>
     <w:pPr>
@@ -14476,12 +14488,12 @@
   </w:style>
   <w:style w:type="character" w:customStyle="1" w:styleId="tgc">
     <w:name w:val="_tgc"/>
-    <w:basedOn w:val="a0"/>
+    <w:basedOn w:val="DefaultParagraphFont"/>
     <w:rsid w:val="00D8395C"/>
   </w:style>
   <w:style w:type="paragraph" w:customStyle="1" w:styleId="Index">
     <w:name w:val="Index"/>
-    <w:basedOn w:val="a"/>
+    <w:basedOn w:val="Normal"/>
     <w:rsid w:val="005054C7"/>
     <w:pPr>
       <w:suppressLineNumbers/>
@@ -14491,17 +14503,17 @@
       <w:rFonts w:cs="FreeSans"/>
     </w:rPr>
   </w:style>
-  <w:style w:type="character" w:customStyle="1" w:styleId="ad">
-    <w:name w:val="Списък на абзаци Знак"/>
-    <w:basedOn w:val="a0"/>
-    <w:link w:val="ac"/>
+  <w:style w:type="character" w:customStyle="1" w:styleId="ListParagraphChar">
+    <w:name w:val="List Paragraph Char"/>
+    <w:basedOn w:val="DefaultParagraphFont"/>
+    <w:link w:val="ListParagraph"/>
     <w:uiPriority w:val="34"/>
     <w:qFormat/>
     <w:rsid w:val="005054C7"/>
   </w:style>
   <w:style w:type="character" w:customStyle="1" w:styleId="InternetLink">
     <w:name w:val="Internet Link"/>
-    <w:basedOn w:val="a0"/>
+    <w:basedOn w:val="DefaultParagraphFont"/>
     <w:uiPriority w:val="99"/>
     <w:unhideWhenUsed/>
     <w:rsid w:val="005054C7"/>
@@ -14510,9 +14522,9 @@
       <w:u w:val="single"/>
     </w:rPr>
   </w:style>
-  <w:style w:type="character" w:styleId="af0">
+  <w:style w:type="character" w:styleId="UnresolvedMention">
     <w:name w:val="Unresolved Mention"/>
-    <w:basedOn w:val="a0"/>
+    <w:basedOn w:val="DefaultParagraphFont"/>
     <w:uiPriority w:val="99"/>
     <w:semiHidden/>
     <w:unhideWhenUsed/>

</xml_diff>